<commit_message>
Adding Discussion to Paper
Edits to Figures
</commit_message>
<xml_diff>
--- a/paper/mb2-paper_word.docx
+++ b/paper/mb2-paper_word.docx
@@ -14946,7 +14946,7 @@
     <w:bookmarkEnd w:id="115"/>
     <w:bookmarkEnd w:id="116"/>
     <w:bookmarkEnd w:id="117"/>
-    <w:bookmarkStart w:id="119" w:name="general-discussion"/>
+    <w:bookmarkStart w:id="120" w:name="general-discussion"/>
     <w:p>
       <w:pPr>
         <w:pStyle w:val="berschrift1"/>
@@ -14959,14 +14959,253 @@
       <w:pPr>
         <w:pStyle w:val="FirstParagraph"/>
       </w:pPr>
+      <w:r>
+        <w:t xml:space="preserve">The overarching aim of the ManyBabies 2 consortium is to investigate the robustness and replicability of studies showing spontaneous Theory of Mind from infancy across the lifespan. The first project, the initial steps of which are reported here, takes a systematic, sequential bottom-up approach to address anticipatory looking as a measure of spontaneous Theory of Mind and pursues three objectives. First, we aim to develop stimulus material (i.e., videos) that reliably and generally elicits spontaneous, goal-based action anticipation – such that young children and adults look where an agent will go as a function of their goal. In this way, the problem of very high exclusion rates in previous studies (of children who did not spontaneously anticipate) could be overcome</w:t>
+      </w:r>
+      <w:r>
+        <w:t xml:space="preserve"> </w:t>
+      </w:r>
+      <w:r>
+        <w:t xml:space="preserve">(e.g., Kampis et al., 2020; Kulke, Reiß, et al., 2018; Schuwerk et al., 2018; Southgate et al., 2007)</w:t>
+      </w:r>
+      <w:r>
+        <w:t xml:space="preserve">. If the first goal can be met, the second goal is to examine whether young children and adults demonstrate action anticipation that is sensitive to basic epistemic states of agents: do they anticipate as a function of whether the agent has or has not seen crucial events and is thus knowledgeable or ignorant of them? If the second goal can be fully met, the third goal, to be addressed in future work, is to test the replicability of the original findings of the false belief/true belief contrast. In this paper, we focused on the first two steps and laid the foundation for future work on the third.</w:t>
+      </w:r>
+      <w:r>
+        <w:t xml:space="preserve"> </w:t>
+      </w:r>
+      <w:r>
+        <w:t xml:space="preserve">## Summary and evaluation of main findings</w:t>
+      </w:r>
+      <w:r>
+        <w:t xml:space="preserve"> </w:t>
+      </w:r>
+      <w:r>
+        <w:t xml:space="preserve">Concerning our first goal, the present work was successful. In two pilot studies (see Supplement S1) and the main study reported here, toddlers and adults reliably engaged in spontaneous goal-based action anticipation: they looked ahead of time towards the location where an agent would go, given their goal. This licensed the conclusion that the present stimulus material is suitable for studying spontaneous action anticipation and laid the foundation for addressing the second goal in the main study: is spontaneous action anticipation sensitive to the agent’s epistemic status?</w:t>
+      </w:r>
+      <w:r>
+        <w:t xml:space="preserve"> </w:t>
+      </w:r>
+      <w:r>
+        <w:t xml:space="preserve">The results of this study were mixed, even with the large sample size of more than 500 toddlers and 700 adults tested in over 30 labs around the world. Adults showed clear evidence of the anticipatory looking patterns that one would expect if they engaged in action anticipation that is sensitive to the agent’s epistemic status. When the agent (chaser) witnessed the crucial events in the Knowledge condition and thus knew where the target (chasee) was, adults looked in anticipation towards the corresponding location. This anticipation was indicated by both first looks and proportional looking time. When the chaser did not witness the crucial event in the Ignorance condition and thus did not know where the chasee was, they did not show such a pattern of anticipatory looking and rather looked at the tunnel exit opposite of the chasee’s actual location. Supporting this interpretation, there were clear condition differences in both the first-looks measure and proportion of anticipatory looking.</w:t>
+      </w:r>
+      <w:r>
+        <w:t xml:space="preserve"> </w:t>
+      </w:r>
+      <w:r>
+        <w:t xml:space="preserve">For toddlers, the findings were different and puzzling. They tended to show qualitatively the same anticipatory looking (both in first looks and in proportional looking time) towards the target location in both Knowledge and Ignorance trials. The qualitative result in the Knowledge condition is consistent with adult behavior. Yet quantitatively, children anticipated substantially more in the Ignorance compared to the Knowledge condition in their proportion of anticipatory looking– precisely the reverse effect of what one would expect if children tracked the agent’s epistemic status.</w:t>
+      </w:r>
+      <w:r>
+        <w:t xml:space="preserve"> </w:t>
+      </w:r>
+      <w:r>
+        <w:t xml:space="preserve">The overall picture that the present study presents is thus the following: The findings with adults were straightforward and in line with our predictions. In their anticipatory looking, adults engaged in spontaneous goal-based action anticipation (pilot studies and main study), and in doing so, they took into account the agent’s epistemic status (main study). Based on this, the next step would be to pursue the third goal: testing whether adults take into account true/false beliefs of an agent in their spontaneous action anticipation. Specifically, adults are expected to anticipate that the agent will go to the actual location of the target in the true belief condition but to the location where the agent falsely believes the target to be in the false belief condition</w:t>
+      </w:r>
+      <w:r>
+        <w:t xml:space="preserve"> </w:t>
+      </w:r>
+      <w:r>
+        <w:t xml:space="preserve">(e.g., Schneider et al., 2012; Senju et al., 2009)</w:t>
+      </w:r>
+      <w:r>
+        <w:t xml:space="preserve">.</w:t>
+      </w:r>
+      <w:r>
+        <w:t xml:space="preserve"> </w:t>
+      </w:r>
+      <w:r>
+        <w:t xml:space="preserve">In contrast, the findings with the toddlers are puzzling and not in line with our predictions. Although toddlers did engage in spontaneous goal-based action anticipation (pilot studies and main study), they did not show clear evidence of taking into account the agent’s epistemic status (main study) in the way adults did.</w:t>
+      </w:r>
+      <w:r>
+        <w:t xml:space="preserve"> </w:t>
+      </w:r>
+      <w:r>
+        <w:t xml:space="preserve">## Big open question: How can the puzzling looking patterns in toddlers be explained?</w:t>
+      </w:r>
+      <w:r>
+        <w:t xml:space="preserve"> </w:t>
+      </w:r>
+      <w:r>
+        <w:t xml:space="preserve">The puzzle is what to make of these findings with children. How did the surprising anticipatory looking pattern of children come about? Why did toddlers not anticipate more clearly the chaser’s action in the Knowledge condition? And why did they show anticipatory looking to the box with the chasee in the Ignorance condition (where they should not do so, or at least to a lesser degree)? A number of initially plausible explanations could be ruled out via exploratory analyses. One such explanation was that behind the grouped data, more nuanced sub-group patterns were hidden. For example, older children could be performing as expected, while younger children were not; or children who anticipated strongly in the familiarization trials could be performing as expected, while children who showed little or no anticipation were not. However, corresponding exploratory analyses along these lines did not find compelling evidence for such sub-group patterns. Neither toddlers’ age nor anticipatory looking in the familiarization trials had an effect on the pattern of test trial results. Another explanation was that perseveration from the last familiarization trial to the first test trials (such that children persevere in looking in anticipation to the location they have previously looked to) differentially affected Knowledge and Ignorance conditions and could thus account for at least parts of the puzzling pattern. But the relevant exploratory control analyses (for details see Supplemental Material) did not find any convincing evidence for such a possibility.</w:t>
+      </w:r>
+      <w:r>
+        <w:t xml:space="preserve"> </w:t>
+      </w:r>
+      <w:r>
+        <w:t xml:space="preserve">How then can these puzzling anticipatory looking patterns in the Knowledge vs. Ignorance conditions in toddlers be explained? More specifically, how can we explain why toddlers in the Ignorance condition engaged in strong anticipatory looking towards the unpredicted location (where the chasee currently is, unbeknownst to the chaser)? And how can we explain why they showed only very weak correct action predictions in the Knowledge condition – weaker than in the Ignorance condition, and weaker than in the familiarization trials? We discuss several possibilities below. These are currently all, needless to say, post hoc speculations. But they may lay the foundation for testing them in future studies.</w:t>
+      </w:r>
+      <w:r>
+        <w:t xml:space="preserve"> </w:t>
+      </w:r>
+      <w:r>
+        <w:t xml:space="preserve">### Timing differences between conditions</w:t>
+      </w:r>
+      <w:r>
+        <w:t xml:space="preserve"> </w:t>
+      </w:r>
+      <w:r>
+        <w:t xml:space="preserve">One possibility regarding the Ignorance condition is that slight differences in timing between the conditions may have posed challenges for toddlers. Specifically, in the Ignorance condition, the chaser hides at the back and fails to witness the key events where the chasee moves first to one box and then to another. In contrast, in the Knowledge condition, the chaser observes the chasee going to one box, then leaves, returns and witnesses how the chasee moves between the boxes (see Figure 2). As a result, the conditions differed subtly in timing. In the Ignorance condition, there was a slightly longer interval between the initial hiding event at location 1 and the anticipatory looking phase. This extended interval may have impaired children’s memory of the event, making location 1 less salient and leading them to focus more on location 2 during the anticipation phase. Although the lack of an age effect between 18- and 27-month-olds slightly undermines the memory-capacity explanation (because increasing memory capacity in this age interval should have produced an effect of age), future studies could address this issue by equating the temporal structures of both conditions.</w:t>
+      </w:r>
+      <w:r>
+        <w:t xml:space="preserve"> </w:t>
+      </w:r>
+      <w:r>
+        <w:t xml:space="preserve">### Attentional and other processing demands</w:t>
+      </w:r>
+      <w:r>
+        <w:t xml:space="preserve"> </w:t>
+      </w:r>
+      <w:r>
+        <w:t xml:space="preserve">A second possible explanation for the obtained pattern of results, and in particular, why toddlers did not anticipate more clearly and strongly in the Knowledge condition, may relate to attentional and other processing demands of the Knowledge and Ignorance conditions.</w:t>
+      </w:r>
+      <w:r>
+        <w:t xml:space="preserve"> </w:t>
+      </w:r>
+      <w:r>
+        <w:t xml:space="preserve">Regarding attention, the Knowledge condition raises particular demands of distributing and coordinating attentional focus. In the familiarization trials, children show clear and strong goal-based action anticipation. However, in these trials, the chaser remains present in the scene all the time (it never goes towards the back), and the chasee goes to one box in the chaser’s presence but does not change to the other box. In the Knowledge test trials, in contrast, there is much more going on: the chaser leaves towards the back and then returns, and the chasee first goes to one box, and then relocates to the other. Perhaps dividing attention between the relevant events (chaser is at the back, chasee at the same time in one box) and coordinating it over time (keeping track of what the chaser has witnessed when) was too demanding for toddlers, and as a result they lost track of the narrative structure of the events. Exploratory analyses of gaze shifts between chaser and chasee in toddlers vs. adults may be seen as an indication that there is something to this explanation: Adults seemed to track the chaser’s perceptual access, as indicated by many gaze shifts between chaser and chase during the location change. In contrast, toddlers’ attention remained largely on the moving chasee with fewer gaze shifts towards the chaser who was witnessing the relocation in the Knowledge condition. Future studies could test more directly whether attentional demands made the present Knowledge condition particularly demanding. The chaser could be continuously present all the time, for example, and never leave towards the back (which was introduced to keep the Knowledge condition as similar as possible to the Ignorance condition) – thus reducing the need to divide and coordinate attention between chaser and chasee. The corresponding Ignorance condition could then be realized differently, not such that the chaser leaves, but, for example, such that their view becomes blocked by an occluder, or they falls asleep or is otherwise blindfolded.</w:t>
+      </w:r>
+      <w:r>
+        <w:t xml:space="preserve"> </w:t>
+      </w:r>
+      <w:r>
+        <w:t xml:space="preserve">Relatedly and more generally, the complexity of the event sequences to be followed and tracked in both conditions may pose excessive performance demands that mask children’s competence to understand the agent’s epistemic status. Overburdened by such processing demands, toddlers may revert to simpler cognitive strategies influenced by dynamic visual salience, for example. Future research should aim to address these cognitive constraints by further simplifying task demands and optimizing event timing.</w:t>
+      </w:r>
+      <w:r>
+        <w:t xml:space="preserve"> </w:t>
+      </w:r>
+      <w:r>
+        <w:t xml:space="preserve">### Challenges of understanding the implementation of the Ignorance condition</w:t>
+      </w:r>
+      <w:r>
+        <w:t xml:space="preserve"> </w:t>
+      </w:r>
+      <w:r>
+        <w:t xml:space="preserve">A third possibility is that toddlers’ (and adults’) anticipation is related to their differing conceptual understanding of the scenes in the Ignorance trials. In the Ignorance condition, the chaser leaves but its back is visible. This requires monitoring and understanding that this does not give the chaser epistemic access to the events, which may overburden toddlers. Additionally, the Ignorance condition presents a challenge regarding what to anticipate: should participants expect that the chaser will come out at one of the two exits at random? Or that the chaser will go to the location where the chase is not? Interestingly, adults’ looking behavior in the Ignorance condition suggests that they expected the chaser to go to the incorrect location, similar to what might be predicted in a False-Belief scenario or an ignorance-leads-to-error heuristic</w:t>
+      </w:r>
+      <w:r>
+        <w:t xml:space="preserve"> </w:t>
+      </w:r>
+      <w:r>
+        <w:t xml:space="preserve">(e.g., Ruffman, 1996; but see Friedman &amp; Petrashek, 2009)</w:t>
+      </w:r>
+      <w:r>
+        <w:t xml:space="preserve">. Adults and toddlers looked comparably in Knowledge trials with slightly above chance anticipation (albeit stronger in adults), whereas the two groups showed entirely opposite patterns in the Ignorance condition. This raises important questions about how toddlers interpreted the Ignorance condition. Did they entirely lose track of the chaser’s epistemic state? Did they show a</w:t>
+      </w:r>
+      <w:r>
+        <w:t xml:space="preserve"> </w:t>
+      </w:r>
+      <w:r>
+        <w:t xml:space="preserve">‘</w:t>
+      </w:r>
+      <w:r>
+        <w:t xml:space="preserve">pull of the real</w:t>
+      </w:r>
+      <w:r>
+        <w:t xml:space="preserve">’</w:t>
+      </w:r>
+      <w:r>
+        <w:t xml:space="preserve">, focusing on the actual location of the chasee? If so, why did this not occur in the Knowledge condition? Alternatively, they may have been governed by altogether different assumptions about the events in the scene. This raises the possibility that the Ignorance condition may not be the most optimal comparison to the Knowledge condition for toddlers. These concerns could be addressed by exploring alternative implementations of the Ignorance condition, such as those proposed above.</w:t>
+      </w:r>
+      <w:r>
+        <w:t xml:space="preserve"> </w:t>
+      </w:r>
+      <w:r>
+        <w:t xml:space="preserve">### Differential habituation and task construal across trials between the conditions</w:t>
+      </w:r>
+      <w:r>
+        <w:t xml:space="preserve"> </w:t>
+      </w:r>
+      <w:r>
+        <w:t xml:space="preserve">A fourth possibility, finally, is that toddlers habituated to and construed the events over time differently in the Knowledge and Ignorance conditions. In the Knowledge condition, from toddlers’ perspective the first test trial was the fifth trial (after the four familiarization trials) that was similar in the sense that the chaser went to look for the chasee after watching it hide. So they might have simply begun to lose interest in the task. In contrast, no such habituation may have taken place in the Ignorance condition in which the first test trial did differ from the last familiarization trial in that the chaser did not witness the chasee hiding.</w:t>
+      </w:r>
+      <w:r>
+        <w:t xml:space="preserve"> </w:t>
+      </w:r>
+      <w:r>
+        <w:t xml:space="preserve">In addition, this may have been gone along with a different and very rich construal by toddlers of the events in the first Ignorance test trial: For the first time, in this trial the chaser did not know where to go, and the chasee knew that. Rather than not keeping track of the agents’ perspectives on the scene (under-thinking), toddlers may have engaged in very complex reasoning (over-thinking) about such perspectives along the following lines: They may have looked toward the chasee’s box because they expected the chasee to signal its hiding location in some way, to help the chaser find it and allow their cooperative game to continue. From this perspective, toddlers thus not only understood the chaser’s ignorance, but they expected the chasee to understand it too and to act accordingly. This made the chasee, rather than the chaser, the focus of toddlers’ anticipation: They anticipated that the chasee would somehow signal its location, to help the chaser find it. This interpretation of the task also indicates that it may measure something different in toddlers and adults and that anticipatory looking in toddlers can have a different meaning than it has in adults – i.e. a lack of measurement invariance</w:t>
+      </w:r>
+      <w:r>
+        <w:t xml:space="preserve"> </w:t>
+      </w:r>
+      <w:r>
+        <w:t xml:space="preserve">(Meredith, 1964)</w:t>
+      </w:r>
+      <w:r>
+        <w:t xml:space="preserve">. While such a very rich interpretation does not receive any direct support from the present data, it could be put to systematic test in future studies (for example, by having the two agents interact in less cooperative ways).</w:t>
+      </w:r>
+    </w:p>
+    <w:bookmarkStart w:id="119" w:name="conclusion-and-future-directions"/>
+    <w:p>
+      <w:pPr>
+        <w:pStyle w:val="berschrift2"/>
+      </w:pPr>
+      <w:r>
+        <w:t xml:space="preserve">Conclusion and future directions</w:t>
+      </w:r>
+    </w:p>
+    <w:p>
+      <w:pPr>
+        <w:pStyle w:val="FirstParagraph"/>
+      </w:pPr>
+      <w:r>
+        <w:t xml:space="preserve">The current large-scale study examined the robustness and reliability of studies using anticipatory looking as a measure of spontaneous Theory of Mind in toddlers and adults. The novel stimuli designed for this study reliably elicited spontaneous goal-based action anticipation, as shown in two pilot studies and in the main study. Spontaneous anticipatory looking occurred to a higher degree and resulted in lower exclusion rates than in previous studies - confirming the importance of the baseline checks, especially in replication studies. In this sense, the current study provides robust stimulus material suitable to elicit goal-based AL in both toddlers and adults.</w:t>
+      </w:r>
+      <w:r>
+        <w:t xml:space="preserve"> </w:t>
+      </w:r>
+      <w:r>
+        <w:t xml:space="preserve">The main study tested whether toddlers and adults, in their spontaneous action anticipation, take into account the epistemic status of an agent who witnesses relevant events and knows where the target is (Knowledge condition) or fails to do so (Ignorance condition). Adults clearly did take into account the agent’s epistemic status and distinguished between the Knowledge and the Ignorance condition: they anticipated that the agent would go to the target in the Knowledge, but expected the opposite in the Ignorance condition. In contrast, toddlers showed anticipatory looking to the target location in both conditions, but did so in quantitatively stronger ways in the Ignorance than in the Knowledge condition, which is the reverse as expected.</w:t>
+      </w:r>
+      <w:r>
+        <w:t xml:space="preserve"> </w:t>
+      </w:r>
+      <w:r>
+        <w:t xml:space="preserve">Future research with adults could build on the present findings, for example, by testing whether adults engage in belief-based action anticipation and thus whether original findings of implicit Theory of Mind in adults can be replicated. Future research with children, in contrast, should first sort out the sources of the unexpected results found here. This will require systematic follow-up studies along several lines: First, the Knowledge-Ignorance condition contrast could be implemented in alternative, ideally simpler, ways as suggested in the above discussion. Second, an interesting extension would be to test whether young children do indicate some understanding of the present Knowledge-Ignorance contrasts in other measures. Anticipatory looking itself may be a demanding measure due to its predictive nature</w:t>
+      </w:r>
+      <w:r>
+        <w:t xml:space="preserve"> </w:t>
+      </w:r>
+      <w:r>
+        <w:t xml:space="preserve">(cf. Johnson, Posner, &amp; Rothbart, 1991)</w:t>
+      </w:r>
+      <w:r>
+        <w:t xml:space="preserve">. Postdictive measures, in contrast, such as looking behavior and pupil dilation in response to events that are/are not expected given the agent’s Knowledge/Ignorance may be more sensitive to uncover early competence</w:t>
+      </w:r>
+      <w:r>
+        <w:t xml:space="preserve"> </w:t>
+      </w:r>
+      <w:r>
+        <w:t xml:space="preserve">(e.g., Daum, Attig, Gunawan, Prinz, &amp; Gredebäck, 2012)</w:t>
+      </w:r>
+      <w:r>
+        <w:t xml:space="preserve">. Currently, a spin-off project (</w:t>
+      </w:r>
       <w:hyperlink r:id="rId118">
         <w:r>
           <w:rPr>
             <w:rStyle w:val="Hyperlink"/>
           </w:rPr>
-          <w:t xml:space="preserve">https://docs.google.com/document/d/1tuiLXti8pgVyzX_V2X3RTUzb51P9Y2KMn4AeNkE8CuI/edit?tab=t.0</w:t>
+          <w:t xml:space="preserve">https://manybabies.org/MB2P/</w:t>
         </w:r>
       </w:hyperlink>
+      <w:r>
+        <w:t xml:space="preserve">) is running the first follow-up studies in this direction. Finally, looking at children at different ages, for example, older children approaching an age of verbal Theory of Mind reasoning, could shed light on whether their behavior in this task may be related to an underlying conceptual understanding</w:t>
+      </w:r>
+      <w:r>
+        <w:t xml:space="preserve"> </w:t>
+      </w:r>
+      <w:r>
+        <w:t xml:space="preserve">(e.g., Wiesmann et al., 2018)</w:t>
+      </w:r>
+      <w:r>
+        <w:t xml:space="preserve">. Taken together, these future studies will hopefully shed more light on the reality and robustness of implicit Theory of Mind from infancy to adulthood.</w:t>
+      </w:r>
+      <w:r>
+        <w:t xml:space="preserve"> </w:t>
+      </w:r>
+      <w:r>
+        <w:t xml:space="preserve">To conclude, this study represents a critical step forward in understanding the development and robustness of spontaneous Theory of Mind across the lifespan. By developing novel, reliable stimuli and implementing a large-scale, multi-lab approach, it has laid the groundwork for replicable research in this domain. The findings demonstrate that adults’ anticipatory looking aligns with epistemic sensitivity, while the unexpected, puzzling patterns in toddlers challenge existing assumptions and thus open up exciting new avenues for future research. By addressing these puzzles, this work paves the way for deeper insights into the developmental trajectory of Theory of Mind and the cognitive mechanisms underlying its expression in infancy, childhood, and beyond.</w:t>
+      </w:r>
     </w:p>
     <w:p>
       <w:r>
@@ -14974,7 +15213,8 @@
       </w:r>
     </w:p>
     <w:bookmarkEnd w:id="119"/>
-    <w:bookmarkStart w:id="219" w:name="references"/>
+    <w:bookmarkEnd w:id="120"/>
+    <w:bookmarkStart w:id="224" w:name="references"/>
     <w:p>
       <w:pPr>
         <w:pStyle w:val="berschrift1"/>
@@ -14983,8 +15223,8 @@
         <w:t xml:space="preserve">References</w:t>
       </w:r>
     </w:p>
-    <w:bookmarkStart w:id="218" w:name="refs"/>
-    <w:bookmarkStart w:id="120" w:name="ref-apperly2009humans"/>
+    <w:bookmarkStart w:id="223" w:name="refs"/>
+    <w:bookmarkStart w:id="121" w:name="ref-apperly2009humans"/>
     <w:p>
       <w:pPr>
         <w:pStyle w:val="Literaturverzeichnis"/>
@@ -15019,8 +15259,8 @@
         <w:t xml:space="preserve">(4), 953.</w:t>
       </w:r>
     </w:p>
-    <w:bookmarkEnd w:id="120"/>
-    <w:bookmarkStart w:id="121" w:name="ref-baillargeon2018invited"/>
+    <w:bookmarkEnd w:id="121"/>
+    <w:bookmarkStart w:id="122" w:name="ref-baillargeon2018invited"/>
     <w:p>
       <w:pPr>
         <w:pStyle w:val="Literaturverzeichnis"/>
@@ -15055,8 +15295,8 @@
         <w:t xml:space="preserve">, 112–124.</w:t>
       </w:r>
     </w:p>
-    <w:bookmarkEnd w:id="121"/>
-    <w:bookmarkStart w:id="122" w:name="ref-baillargeon2010false"/>
+    <w:bookmarkEnd w:id="122"/>
+    <w:bookmarkStart w:id="123" w:name="ref-baillargeon2010false"/>
     <w:p>
       <w:pPr>
         <w:pStyle w:val="Literaturverzeichnis"/>
@@ -15091,8 +15331,8 @@
         <w:t xml:space="preserve">(3), 110–118.</w:t>
       </w:r>
     </w:p>
-    <w:bookmarkEnd w:id="122"/>
-    <w:bookmarkStart w:id="123" w:name="ref-barone2019infants"/>
+    <w:bookmarkEnd w:id="123"/>
+    <w:bookmarkStart w:id="124" w:name="ref-barone2019infants"/>
     <w:p>
       <w:pPr>
         <w:pStyle w:val="Literaturverzeichnis"/>
@@ -15127,8 +15367,8 @@
         <w:t xml:space="preserve">, 101350.</w:t>
       </w:r>
     </w:p>
-    <w:bookmarkEnd w:id="123"/>
-    <w:bookmarkStart w:id="124" w:name="ref-barr2013random"/>
+    <w:bookmarkEnd w:id="124"/>
+    <w:bookmarkStart w:id="125" w:name="ref-barr2013random"/>
     <w:p>
       <w:pPr>
         <w:pStyle w:val="Literaturverzeichnis"/>
@@ -15137,8 +15377,8 @@
         <w:t xml:space="preserve">Barr, D. J. (2013). Random effects structure for testing interactions in linear mixed-effects models. Frontiers Media SA.</w:t>
       </w:r>
     </w:p>
-    <w:bookmarkEnd w:id="124"/>
-    <w:bookmarkStart w:id="125" w:name="ref-burkner2017brms"/>
+    <w:bookmarkEnd w:id="125"/>
+    <w:bookmarkStart w:id="126" w:name="ref-burkner2017brms"/>
     <w:p>
       <w:pPr>
         <w:pStyle w:val="Literaturverzeichnis"/>
@@ -15173,8 +15413,8 @@
         <w:t xml:space="preserve">, 1–28.</w:t>
       </w:r>
     </w:p>
-    <w:bookmarkEnd w:id="125"/>
-    <w:bookmarkStart w:id="126" w:name="ref-burnside2018implicit"/>
+    <w:bookmarkEnd w:id="126"/>
+    <w:bookmarkStart w:id="127" w:name="ref-burnside2018implicit"/>
     <w:p>
       <w:pPr>
         <w:pStyle w:val="Literaturverzeichnis"/>
@@ -15209,8 +15449,8 @@
         <w:t xml:space="preserve">, 4–11.</w:t>
       </w:r>
     </w:p>
-    <w:bookmarkEnd w:id="126"/>
-    <w:bookmarkStart w:id="127" w:name="ref-buttelmann2009eighteen"/>
+    <w:bookmarkEnd w:id="127"/>
+    <w:bookmarkStart w:id="128" w:name="ref-buttelmann2009eighteen"/>
     <w:p>
       <w:pPr>
         <w:pStyle w:val="Literaturverzeichnis"/>
@@ -15245,8 +15485,8 @@
         <w:t xml:space="preserve">(2), 337–342.</w:t>
       </w:r>
     </w:p>
-    <w:bookmarkEnd w:id="127"/>
-    <w:bookmarkStart w:id="128" w:name="ref-buttelmann201914"/>
+    <w:bookmarkEnd w:id="128"/>
+    <w:bookmarkStart w:id="129" w:name="ref-buttelmann201914"/>
     <w:p>
       <w:pPr>
         <w:pStyle w:val="Literaturverzeichnis"/>
@@ -15281,8 +15521,8 @@
         <w:t xml:space="preserve">(5), 738–751.</w:t>
       </w:r>
     </w:p>
-    <w:bookmarkEnd w:id="128"/>
-    <w:bookmarkStart w:id="129" w:name="ref-buttelmann2015you"/>
+    <w:bookmarkEnd w:id="129"/>
+    <w:bookmarkStart w:id="130" w:name="ref-buttelmann2015you"/>
     <w:p>
       <w:pPr>
         <w:pStyle w:val="Literaturverzeichnis"/>
@@ -15317,8 +15557,8 @@
         <w:t xml:space="preserve">, 94–103.</w:t>
       </w:r>
     </w:p>
-    <w:bookmarkEnd w:id="129"/>
-    <w:bookmarkStart w:id="130" w:name="ref-carruthers2013mindreading"/>
+    <w:bookmarkEnd w:id="130"/>
+    <w:bookmarkStart w:id="131" w:name="ref-carruthers2013mindreading"/>
     <w:p>
       <w:pPr>
         <w:pStyle w:val="Literaturverzeichnis"/>
@@ -15353,8 +15593,8 @@
         <w:t xml:space="preserve">(2), 141–172.</w:t>
       </w:r>
     </w:p>
-    <w:bookmarkEnd w:id="130"/>
-    <w:bookmarkStart w:id="131" w:name="ref-clements1994implicit"/>
+    <w:bookmarkEnd w:id="131"/>
+    <w:bookmarkStart w:id="132" w:name="ref-clements1994implicit"/>
     <w:p>
       <w:pPr>
         <w:pStyle w:val="Literaturverzeichnis"/>
@@ -15389,8 +15629,8 @@
         <w:t xml:space="preserve">(4), 377–395.</w:t>
       </w:r>
     </w:p>
-    <w:bookmarkEnd w:id="131"/>
-    <w:bookmarkStart w:id="132" w:name="ref-csibra2007obsessed"/>
+    <w:bookmarkEnd w:id="132"/>
+    <w:bookmarkStart w:id="133" w:name="ref-csibra2007obsessed"/>
     <w:p>
       <w:pPr>
         <w:pStyle w:val="Literaturverzeichnis"/>
@@ -15434,13 +15674,49 @@
         <w:t xml:space="preserve">(1), 60–78.</w:t>
       </w:r>
     </w:p>
-    <w:bookmarkEnd w:id="132"/>
-    <w:bookmarkStart w:id="133" w:name="ref-dennett1989intentional"/>
+    <w:bookmarkEnd w:id="133"/>
+    <w:bookmarkStart w:id="134" w:name="ref-daum2012actions"/>
     <w:p>
       <w:pPr>
         <w:pStyle w:val="Literaturverzeichnis"/>
       </w:pPr>
       <w:r>
+        <w:t xml:space="preserve">Daum, M. M., Attig, M., Gunawan, R., Prinz, W., &amp; Gredebäck, G. (2012). Actions seen through babies’ eyes: A dissociation between looking time and predictive gaze.</w:t>
+      </w:r>
+      <w:r>
+        <w:t xml:space="preserve"> </w:t>
+      </w:r>
+      <w:r>
+        <w:rPr>
+          <w:i/>
+          <w:iCs/>
+        </w:rPr>
+        <w:t xml:space="preserve">Frontiers in Psychology</w:t>
+      </w:r>
+      <w:r>
+        <w:t xml:space="preserve">,</w:t>
+      </w:r>
+      <w:r>
+        <w:t xml:space="preserve"> </w:t>
+      </w:r>
+      <w:r>
+        <w:rPr>
+          <w:i/>
+          <w:iCs/>
+        </w:rPr>
+        <w:t xml:space="preserve">3</w:t>
+      </w:r>
+      <w:r>
+        <w:t xml:space="preserve">, 370.</w:t>
+      </w:r>
+    </w:p>
+    <w:bookmarkEnd w:id="134"/>
+    <w:bookmarkStart w:id="135" w:name="ref-dennett1989intentional"/>
+    <w:p>
+      <w:pPr>
+        <w:pStyle w:val="Literaturverzeichnis"/>
+      </w:pPr>
+      <w:r>
         <w:t xml:space="preserve">Dennett, D. C. (1989).</w:t>
       </w:r>
       <w:r>
@@ -15457,8 +15733,8 @@
         <w:t xml:space="preserve">. MIT press.</w:t>
       </w:r>
     </w:p>
-    <w:bookmarkEnd w:id="133"/>
-    <w:bookmarkStart w:id="134" w:name="ref-dorrenberg2018not"/>
+    <w:bookmarkEnd w:id="135"/>
+    <w:bookmarkStart w:id="136" w:name="ref-dorrenberg2018not"/>
     <w:p>
       <w:pPr>
         <w:pStyle w:val="Literaturverzeichnis"/>
@@ -15493,8 +15769,8 @@
         <w:t xml:space="preserve">, 12–30.</w:t>
       </w:r>
     </w:p>
-    <w:bookmarkEnd w:id="134"/>
-    <w:bookmarkStart w:id="135" w:name="ref-dorrenberg2019reliability"/>
+    <w:bookmarkEnd w:id="136"/>
+    <w:bookmarkStart w:id="137" w:name="ref-dorrenberg2019reliability"/>
     <w:p>
       <w:pPr>
         <w:pStyle w:val="Literaturverzeichnis"/>
@@ -15529,8 +15805,8 @@
         <w:t xml:space="preserve">, 13–21.</w:t>
       </w:r>
     </w:p>
-    <w:bookmarkEnd w:id="135"/>
-    <w:bookmarkStart w:id="136" w:name="ref-elsner2021infants"/>
+    <w:bookmarkEnd w:id="137"/>
+    <w:bookmarkStart w:id="138" w:name="ref-elsner2021infants"/>
     <w:p>
       <w:pPr>
         <w:pStyle w:val="Literaturverzeichnis"/>
@@ -15565,8 +15841,8 @@
         <w:t xml:space="preserve">(1), 45–62.</w:t>
       </w:r>
     </w:p>
-    <w:bookmarkEnd w:id="136"/>
-    <w:bookmarkStart w:id="137" w:name="ref-fabricius2010true"/>
+    <w:bookmarkEnd w:id="138"/>
+    <w:bookmarkStart w:id="139" w:name="ref-fabricius2010true"/>
     <w:p>
       <w:pPr>
         <w:pStyle w:val="Literaturverzeichnis"/>
@@ -15601,8 +15877,8 @@
         <w:t xml:space="preserve">(6), 1402.</w:t>
       </w:r>
     </w:p>
-    <w:bookmarkEnd w:id="137"/>
-    <w:bookmarkStart w:id="138" w:name="ref-flavell1988development"/>
+    <w:bookmarkEnd w:id="139"/>
+    <w:bookmarkStart w:id="140" w:name="ref-flavell1988development"/>
     <w:p>
       <w:pPr>
         <w:pStyle w:val="Literaturverzeichnis"/>
@@ -15621,8 +15897,8 @@
         <w:t xml:space="preserve">The development of children’s knowledge about the mind: From cognitive connections to mental representations.</w:t>
       </w:r>
     </w:p>
-    <w:bookmarkEnd w:id="138"/>
-    <w:bookmarkStart w:id="139" w:name="ref-flavell1981young"/>
+    <w:bookmarkEnd w:id="140"/>
+    <w:bookmarkStart w:id="141" w:name="ref-flavell1981young"/>
     <w:p>
       <w:pPr>
         <w:pStyle w:val="Literaturverzeichnis"/>
@@ -15657,8 +15933,8 @@
         <w:t xml:space="preserve">(1), 99.</w:t>
       </w:r>
     </w:p>
-    <w:bookmarkEnd w:id="139"/>
-    <w:bookmarkStart w:id="141" w:name="ref-frank2017collaborative"/>
+    <w:bookmarkEnd w:id="141"/>
+    <w:bookmarkStart w:id="143" w:name="ref-frank2017collaborative"/>
     <w:p>
       <w:pPr>
         <w:pStyle w:val="Literaturverzeichnis"/>
@@ -15695,7 +15971,7 @@
       <w:r>
         <w:t xml:space="preserve"> </w:t>
       </w:r>
-      <w:hyperlink r:id="rId140">
+      <w:hyperlink r:id="rId142">
         <w:r>
           <w:rPr>
             <w:rStyle w:val="Hyperlink"/>
@@ -15704,8 +15980,8 @@
         </w:r>
       </w:hyperlink>
     </w:p>
-    <w:bookmarkEnd w:id="141"/>
-    <w:bookmarkStart w:id="142" w:name="ref-frank2012measuring"/>
+    <w:bookmarkEnd w:id="143"/>
+    <w:bookmarkStart w:id="144" w:name="ref-frank2012measuring"/>
     <w:p>
       <w:pPr>
         <w:pStyle w:val="Literaturverzeichnis"/>
@@ -15740,13 +16016,55 @@
         <w:t xml:space="preserve">(4), 355–375.</w:t>
       </w:r>
     </w:p>
-    <w:bookmarkEnd w:id="142"/>
-    <w:bookmarkStart w:id="143" w:name="ref-frith2006neural"/>
+    <w:bookmarkEnd w:id="144"/>
+    <w:bookmarkStart w:id="145" w:name="ref-friedman2009children"/>
     <w:p>
       <w:pPr>
         <w:pStyle w:val="Literaturverzeichnis"/>
       </w:pPr>
       <w:r>
+        <w:t xml:space="preserve">Friedman, O., &amp; Petrashek, A. R. (2009). Children do not follow the rule</w:t>
+      </w:r>
+      <w:r>
+        <w:t xml:space="preserve"> </w:t>
+      </w:r>
+      <w:r>
+        <w:t xml:space="preserve">“ignorance means getting it wrong.”</w:t>
+      </w:r>
+      <w:r>
+        <w:t xml:space="preserve"> </w:t>
+      </w:r>
+      <w:r>
+        <w:rPr>
+          <w:i/>
+          <w:iCs/>
+        </w:rPr>
+        <w:t xml:space="preserve">Journal of Experimental Child Psychology</w:t>
+      </w:r>
+      <w:r>
+        <w:t xml:space="preserve">,</w:t>
+      </w:r>
+      <w:r>
+        <w:t xml:space="preserve"> </w:t>
+      </w:r>
+      <w:r>
+        <w:rPr>
+          <w:i/>
+          <w:iCs/>
+        </w:rPr>
+        <w:t xml:space="preserve">102</w:t>
+      </w:r>
+      <w:r>
+        <w:t xml:space="preserve">(1), 114–121.</w:t>
+      </w:r>
+    </w:p>
+    <w:bookmarkEnd w:id="145"/>
+    <w:bookmarkStart w:id="146" w:name="ref-frith2006neural"/>
+    <w:p>
+      <w:pPr>
+        <w:pStyle w:val="Literaturverzeichnis"/>
+      </w:pPr>
+      <w:r>
         <w:t xml:space="preserve">Frith, C. D., &amp; Frith, U. (2006). The neural basis of mentalizing.</w:t>
       </w:r>
       <w:r>
@@ -15776,8 +16094,8 @@
         <w:t xml:space="preserve">(4), 531–534.</w:t>
       </w:r>
     </w:p>
-    <w:bookmarkEnd w:id="143"/>
-    <w:bookmarkStart w:id="144" w:name="ref-ganglmayer2019infants"/>
+    <w:bookmarkEnd w:id="146"/>
+    <w:bookmarkStart w:id="147" w:name="ref-ganglmayer2019infants"/>
     <w:p>
       <w:pPr>
         <w:pStyle w:val="Literaturverzeichnis"/>
@@ -15812,8 +16130,8 @@
         <w:t xml:space="preserve">, 101340.</w:t>
       </w:r>
     </w:p>
-    <w:bookmarkEnd w:id="144"/>
-    <w:bookmarkStart w:id="145" w:name="ref-gergely2003teleological"/>
+    <w:bookmarkEnd w:id="147"/>
+    <w:bookmarkStart w:id="148" w:name="ref-gergely2003teleological"/>
     <w:p>
       <w:pPr>
         <w:pStyle w:val="Literaturverzeichnis"/>
@@ -15854,8 +16172,8 @@
         <w:t xml:space="preserve">(7), 287–292.</w:t>
       </w:r>
     </w:p>
-    <w:bookmarkEnd w:id="145"/>
-    <w:bookmarkStart w:id="146" w:name="ref-gergely1995taking"/>
+    <w:bookmarkEnd w:id="148"/>
+    <w:bookmarkStart w:id="149" w:name="ref-gergely1995taking"/>
     <w:p>
       <w:pPr>
         <w:pStyle w:val="Literaturverzeichnis"/>
@@ -15890,8 +16208,8 @@
         <w:t xml:space="preserve">(2), 165–193.</w:t>
       </w:r>
     </w:p>
-    <w:bookmarkEnd w:id="146"/>
-    <w:bookmarkStart w:id="147" w:name="ref-gliga2014early"/>
+    <w:bookmarkEnd w:id="149"/>
+    <w:bookmarkStart w:id="150" w:name="ref-gliga2014early"/>
     <w:p>
       <w:pPr>
         <w:pStyle w:val="Literaturverzeichnis"/>
@@ -15926,8 +16244,8 @@
         <w:t xml:space="preserve">(3), 189–207.</w:t>
       </w:r>
     </w:p>
-    <w:bookmarkEnd w:id="147"/>
-    <w:bookmarkStart w:id="148" w:name="ref-gronau2017tutorial"/>
+    <w:bookmarkEnd w:id="150"/>
+    <w:bookmarkStart w:id="151" w:name="ref-gronau2017tutorial"/>
     <w:p>
       <w:pPr>
         <w:pStyle w:val="Literaturverzeichnis"/>
@@ -15962,8 +16280,8 @@
         <w:t xml:space="preserve">, 80–97.</w:t>
       </w:r>
     </w:p>
-    <w:bookmarkEnd w:id="148"/>
-    <w:bookmarkStart w:id="149" w:name="ref-grosse2017implicit"/>
+    <w:bookmarkEnd w:id="151"/>
+    <w:bookmarkStart w:id="152" w:name="ref-grosse2017implicit"/>
     <w:p>
       <w:pPr>
         <w:pStyle w:val="Literaturverzeichnis"/>
@@ -15998,8 +16316,8 @@
         <w:t xml:space="preserve">(5), e12445.</w:t>
       </w:r>
     </w:p>
-    <w:bookmarkEnd w:id="149"/>
-    <w:bookmarkStart w:id="150" w:name="ref-hare2001chimpanzees"/>
+    <w:bookmarkEnd w:id="152"/>
+    <w:bookmarkStart w:id="153" w:name="ref-hare2001chimpanzees"/>
     <w:p>
       <w:pPr>
         <w:pStyle w:val="Literaturverzeichnis"/>
@@ -16034,8 +16352,8 @@
         <w:t xml:space="preserve">(1), 139–151.</w:t>
       </w:r>
     </w:p>
-    <w:bookmarkEnd w:id="150"/>
-    <w:bookmarkStart w:id="151" w:name="ref-hayashi2020macaques"/>
+    <w:bookmarkEnd w:id="153"/>
+    <w:bookmarkStart w:id="154" w:name="ref-hayashi2020macaques"/>
     <w:p>
       <w:pPr>
         <w:pStyle w:val="Literaturverzeichnis"/>
@@ -16070,8 +16388,8 @@
         <w:t xml:space="preserve">(13), 4433–4444.</w:t>
       </w:r>
     </w:p>
-    <w:bookmarkEnd w:id="151"/>
-    <w:bookmarkStart w:id="152" w:name="ref-heyes2014submentalizing"/>
+    <w:bookmarkEnd w:id="154"/>
+    <w:bookmarkStart w:id="155" w:name="ref-heyes2014submentalizing"/>
     <w:p>
       <w:pPr>
         <w:pStyle w:val="Literaturverzeichnis"/>
@@ -16106,8 +16424,8 @@
         <w:t xml:space="preserve">(2), 131–143.</w:t>
       </w:r>
     </w:p>
-    <w:bookmarkEnd w:id="152"/>
-    <w:bookmarkStart w:id="153" w:name="ref-hogrefe1986ignorance"/>
+    <w:bookmarkEnd w:id="155"/>
+    <w:bookmarkStart w:id="156" w:name="ref-hogrefe1986ignorance"/>
     <w:p>
       <w:pPr>
         <w:pStyle w:val="Literaturverzeichnis"/>
@@ -16129,8 +16447,8 @@
         <w:t xml:space="preserve">, 567–582.</w:t>
       </w:r>
     </w:p>
-    <w:bookmarkEnd w:id="153"/>
-    <w:bookmarkStart w:id="154" w:name="ref-horschler2020non"/>
+    <w:bookmarkEnd w:id="156"/>
+    <w:bookmarkStart w:id="157" w:name="ref-horschler2020non"/>
     <w:p>
       <w:pPr>
         <w:pStyle w:val="Literaturverzeichnis"/>
@@ -16165,13 +16483,49 @@
         <w:t xml:space="preserve">(8), 594–605.</w:t>
       </w:r>
     </w:p>
-    <w:bookmarkEnd w:id="154"/>
-    <w:bookmarkStart w:id="155" w:name="ref-kaminski2008chimpanzees"/>
+    <w:bookmarkEnd w:id="157"/>
+    <w:bookmarkStart w:id="158" w:name="ref-johnson1991components"/>
     <w:p>
       <w:pPr>
         <w:pStyle w:val="Literaturverzeichnis"/>
       </w:pPr>
       <w:r>
+        <w:t xml:space="preserve">Johnson, M. H., Posner, M. I., &amp; Rothbart, M. K. (1991). Components of visual orienting in early infancy: Contingency learning, anticipatory looking, and disengaging.</w:t>
+      </w:r>
+      <w:r>
+        <w:t xml:space="preserve"> </w:t>
+      </w:r>
+      <w:r>
+        <w:rPr>
+          <w:i/>
+          <w:iCs/>
+        </w:rPr>
+        <w:t xml:space="preserve">Journal of Cognitive Neuroscience</w:t>
+      </w:r>
+      <w:r>
+        <w:t xml:space="preserve">,</w:t>
+      </w:r>
+      <w:r>
+        <w:t xml:space="preserve"> </w:t>
+      </w:r>
+      <w:r>
+        <w:rPr>
+          <w:i/>
+          <w:iCs/>
+        </w:rPr>
+        <w:t xml:space="preserve">3</w:t>
+      </w:r>
+      <w:r>
+        <w:t xml:space="preserve">(4), 335–344.</w:t>
+      </w:r>
+    </w:p>
+    <w:bookmarkEnd w:id="158"/>
+    <w:bookmarkStart w:id="159" w:name="ref-kaminski2008chimpanzees"/>
+    <w:p>
+      <w:pPr>
+        <w:pStyle w:val="Literaturverzeichnis"/>
+      </w:pPr>
+      <w:r>
         <w:t xml:space="preserve">Kaminski, J., Call, J., &amp; Tomasello, M. (2008). Chimpanzees know what others know, but not what they believe.</w:t>
       </w:r>
       <w:r>
@@ -16201,8 +16555,8 @@
         <w:t xml:space="preserve">(2), 224–234.</w:t>
       </w:r>
     </w:p>
-    <w:bookmarkEnd w:id="155"/>
-    <w:bookmarkStart w:id="156" w:name="ref-kampis2020developing"/>
+    <w:bookmarkEnd w:id="159"/>
+    <w:bookmarkStart w:id="160" w:name="ref-kampis2020developing"/>
     <w:p>
       <w:pPr>
         <w:pStyle w:val="Literaturverzeichnis"/>
@@ -16221,8 +16575,8 @@
         <w:t xml:space="preserve">Developing a theory of mind: Are infants sensitive to how other people represent the world?</w:t>
       </w:r>
     </w:p>
-    <w:bookmarkEnd w:id="156"/>
-    <w:bookmarkStart w:id="157" w:name="ref-kampis2021two"/>
+    <w:bookmarkEnd w:id="160"/>
+    <w:bookmarkStart w:id="161" w:name="ref-kampis2021two"/>
     <w:p>
       <w:pPr>
         <w:pStyle w:val="Literaturverzeichnis"/>
@@ -16257,8 +16611,8 @@
         <w:t xml:space="preserve">(8), 210190.</w:t>
       </w:r>
     </w:p>
-    <w:bookmarkEnd w:id="157"/>
-    <w:bookmarkStart w:id="158" w:name="ref-kano2019great"/>
+    <w:bookmarkEnd w:id="161"/>
+    <w:bookmarkStart w:id="162" w:name="ref-kano2019great"/>
     <w:p>
       <w:pPr>
         <w:pStyle w:val="Literaturverzeichnis"/>
@@ -16293,8 +16647,8 @@
         <w:t xml:space="preserve">(42), 20904–20909.</w:t>
       </w:r>
     </w:p>
-    <w:bookmarkEnd w:id="158"/>
-    <w:bookmarkStart w:id="159" w:name="ref-karg2015goggles"/>
+    <w:bookmarkEnd w:id="162"/>
+    <w:bookmarkStart w:id="163" w:name="ref-karg2015goggles"/>
     <w:p>
       <w:pPr>
         <w:pStyle w:val="Literaturverzeichnis"/>
@@ -16329,8 +16683,8 @@
         <w:t xml:space="preserve">, 211–221.</w:t>
       </w:r>
     </w:p>
-    <w:bookmarkEnd w:id="159"/>
-    <w:bookmarkStart w:id="160" w:name="ref-kiraly2018retrospective"/>
+    <w:bookmarkEnd w:id="163"/>
+    <w:bookmarkStart w:id="164" w:name="ref-kiraly2018retrospective"/>
     <w:p>
       <w:pPr>
         <w:pStyle w:val="Literaturverzeichnis"/>
@@ -16365,8 +16719,8 @@
         <w:t xml:space="preserve">(45), 11477–11482.</w:t>
       </w:r>
     </w:p>
-    <w:bookmarkEnd w:id="160"/>
-    <w:bookmarkStart w:id="161" w:name="ref-knudsen201218"/>
+    <w:bookmarkEnd w:id="164"/>
+    <w:bookmarkStart w:id="165" w:name="ref-knudsen201218"/>
     <w:p>
       <w:pPr>
         <w:pStyle w:val="Literaturverzeichnis"/>
@@ -16401,8 +16755,8 @@
         <w:t xml:space="preserve">(6), 672–691.</w:t>
       </w:r>
     </w:p>
-    <w:bookmarkEnd w:id="161"/>
-    <w:bookmarkStart w:id="162" w:name="ref-kovacs2016belief"/>
+    <w:bookmarkEnd w:id="165"/>
+    <w:bookmarkStart w:id="166" w:name="ref-kovacs2016belief"/>
     <w:p>
       <w:pPr>
         <w:pStyle w:val="Literaturverzeichnis"/>
@@ -16437,8 +16791,8 @@
         <w:t xml:space="preserve">, 509–527.</w:t>
       </w:r>
     </w:p>
-    <w:bookmarkEnd w:id="162"/>
-    <w:bookmarkStart w:id="163" w:name="ref-kovacs2010social"/>
+    <w:bookmarkEnd w:id="166"/>
+    <w:bookmarkStart w:id="167" w:name="ref-kovacs2010social"/>
     <w:p>
       <w:pPr>
         <w:pStyle w:val="Literaturverzeichnis"/>
@@ -16473,8 +16827,8 @@
         <w:t xml:space="preserve">(6012), 1830–1834.</w:t>
       </w:r>
     </w:p>
-    <w:bookmarkEnd w:id="163"/>
-    <w:bookmarkStart w:id="164" w:name="ref-krupenye2016great"/>
+    <w:bookmarkEnd w:id="167"/>
+    <w:bookmarkStart w:id="168" w:name="ref-krupenye2016great"/>
     <w:p>
       <w:pPr>
         <w:pStyle w:val="Literaturverzeichnis"/>
@@ -16509,8 +16863,8 @@
         <w:t xml:space="preserve">(6308), 110–114.</w:t>
       </w:r>
     </w:p>
-    <w:bookmarkEnd w:id="164"/>
-    <w:bookmarkStart w:id="165" w:name="ref-kulke2018implicit"/>
+    <w:bookmarkEnd w:id="168"/>
+    <w:bookmarkStart w:id="169" w:name="ref-kulke2018implicit"/>
     <w:p>
       <w:pPr>
         <w:pStyle w:val="Literaturverzeichnis"/>
@@ -16545,8 +16899,8 @@
         <w:t xml:space="preserve">(6), 888–900.</w:t>
       </w:r>
     </w:p>
-    <w:bookmarkEnd w:id="165"/>
-    <w:bookmarkStart w:id="166" w:name="ref-kulke2021implicit"/>
+    <w:bookmarkEnd w:id="169"/>
+    <w:bookmarkStart w:id="170" w:name="ref-kulke2021implicit"/>
     <w:p>
       <w:pPr>
         <w:pStyle w:val="Literaturverzeichnis"/>
@@ -16581,8 +16935,8 @@
         <w:t xml:space="preserve">(1), 1215.</w:t>
       </w:r>
     </w:p>
-    <w:bookmarkEnd w:id="166"/>
-    <w:bookmarkStart w:id="167" w:name="ref-kulke2019can"/>
+    <w:bookmarkEnd w:id="170"/>
+    <w:bookmarkStart w:id="171" w:name="ref-kulke2019can"/>
     <w:p>
       <w:pPr>
         <w:pStyle w:val="Literaturverzeichnis"/>
@@ -16617,8 +16971,8 @@
         <w:t xml:space="preserve">(3), e0213772.</w:t>
       </w:r>
     </w:p>
-    <w:bookmarkEnd w:id="167"/>
-    <w:bookmarkStart w:id="168" w:name="ref-KulkeRakoczy2017"/>
+    <w:bookmarkEnd w:id="171"/>
+    <w:bookmarkStart w:id="172" w:name="ref-KulkeRakoczy2017"/>
     <w:p>
       <w:pPr>
         <w:pStyle w:val="Literaturverzeichnis"/>
@@ -16640,8 +16994,8 @@
         <w:t xml:space="preserve">. Austin, Texas: Society for Research in Child Development Biennial Meeting.</w:t>
       </w:r>
     </w:p>
-    <w:bookmarkEnd w:id="168"/>
-    <w:bookmarkStart w:id="169" w:name="ref-kulke2018implicitdata"/>
+    <w:bookmarkEnd w:id="172"/>
+    <w:bookmarkStart w:id="173" w:name="ref-kulke2018implicitdata"/>
     <w:p>
       <w:pPr>
         <w:pStyle w:val="Literaturverzeichnis"/>
@@ -16676,8 +17030,8 @@
         <w:t xml:space="preserve">, 101–104.</w:t>
       </w:r>
     </w:p>
-    <w:bookmarkEnd w:id="169"/>
-    <w:bookmarkStart w:id="170" w:name="ref-kulke2019testing"/>
+    <w:bookmarkEnd w:id="173"/>
+    <w:bookmarkStart w:id="174" w:name="ref-kulke2019testing"/>
     <w:p>
       <w:pPr>
         <w:pStyle w:val="Literaturverzeichnis"/>
@@ -16712,8 +17066,8 @@
         <w:t xml:space="preserve">(1), 1–14.</w:t>
       </w:r>
     </w:p>
-    <w:bookmarkEnd w:id="170"/>
-    <w:bookmarkStart w:id="171" w:name="ref-kulke2018robust"/>
+    <w:bookmarkEnd w:id="174"/>
+    <w:bookmarkStart w:id="175" w:name="ref-kulke2018robust"/>
     <w:p>
       <w:pPr>
         <w:pStyle w:val="Literaturverzeichnis"/>
@@ -16748,8 +17102,8 @@
         <w:t xml:space="preserve">, 97–111.</w:t>
       </w:r>
     </w:p>
-    <w:bookmarkEnd w:id="171"/>
-    <w:bookmarkStart w:id="172" w:name="ref-kulke2019implicit"/>
+    <w:bookmarkEnd w:id="175"/>
+    <w:bookmarkStart w:id="176" w:name="ref-kulke2019implicit"/>
     <w:p>
       <w:pPr>
         <w:pStyle w:val="Literaturverzeichnis"/>
@@ -16784,8 +17138,8 @@
         <w:t xml:space="preserve">(7), 190068.</w:t>
       </w:r>
     </w:p>
-    <w:bookmarkEnd w:id="172"/>
-    <w:bookmarkStart w:id="173" w:name="ref-leslie2005developmental"/>
+    <w:bookmarkEnd w:id="176"/>
+    <w:bookmarkStart w:id="177" w:name="ref-leslie2005developmental"/>
     <w:p>
       <w:pPr>
         <w:pStyle w:val="Literaturverzeichnis"/>
@@ -16820,8 +17174,8 @@
         <w:t xml:space="preserve">(10), 459–462.</w:t>
       </w:r>
     </w:p>
-    <w:bookmarkEnd w:id="173"/>
-    <w:bookmarkStart w:id="174" w:name="ref-liszkowski2007pointing"/>
+    <w:bookmarkEnd w:id="177"/>
+    <w:bookmarkStart w:id="178" w:name="ref-liszkowski2007pointing"/>
     <w:p>
       <w:pPr>
         <w:pStyle w:val="Literaturverzeichnis"/>
@@ -16856,8 +17210,8 @@
         <w:t xml:space="preserve">(2), F1–F7.</w:t>
       </w:r>
     </w:p>
-    <w:bookmarkEnd w:id="174"/>
-    <w:bookmarkStart w:id="175" w:name="ref-low2013attributing"/>
+    <w:bookmarkEnd w:id="178"/>
+    <w:bookmarkStart w:id="179" w:name="ref-low2013attributing"/>
     <w:p>
       <w:pPr>
         <w:pStyle w:val="Literaturverzeichnis"/>
@@ -16892,8 +17246,8 @@
         <w:t xml:space="preserve">(3), 305–311.</w:t>
       </w:r>
     </w:p>
-    <w:bookmarkEnd w:id="175"/>
-    <w:bookmarkStart w:id="176" w:name="ref-luo200712"/>
+    <w:bookmarkEnd w:id="179"/>
+    <w:bookmarkStart w:id="180" w:name="ref-luo200712"/>
     <w:p>
       <w:pPr>
         <w:pStyle w:val="Literaturverzeichnis"/>
@@ -16928,8 +17282,8 @@
         <w:t xml:space="preserve">(3), 489–512.</w:t>
       </w:r>
     </w:p>
-    <w:bookmarkEnd w:id="176"/>
-    <w:bookmarkStart w:id="177" w:name="ref-luo2010toward"/>
+    <w:bookmarkEnd w:id="180"/>
+    <w:bookmarkStart w:id="181" w:name="ref-luo2010toward"/>
     <w:p>
       <w:pPr>
         <w:pStyle w:val="Literaturverzeichnis"/>
@@ -16964,8 +17318,8 @@
         <w:t xml:space="preserve">(5), 301–307.</w:t>
       </w:r>
     </w:p>
-    <w:bookmarkEnd w:id="177"/>
-    <w:bookmarkStart w:id="178" w:name="ref-martin2016cognitive"/>
+    <w:bookmarkEnd w:id="181"/>
+    <w:bookmarkStart w:id="182" w:name="ref-martin2016cognitive"/>
     <w:p>
       <w:pPr>
         <w:pStyle w:val="Literaturverzeichnis"/>
@@ -17000,8 +17354,8 @@
         <w:t xml:space="preserve">(5), 375–382.</w:t>
       </w:r>
     </w:p>
-    <w:bookmarkEnd w:id="178"/>
-    <w:bookmarkStart w:id="179" w:name="ref-mellers2001frequency"/>
+    <w:bookmarkEnd w:id="182"/>
+    <w:bookmarkStart w:id="183" w:name="ref-mellers2001frequency"/>
     <w:p>
       <w:pPr>
         <w:pStyle w:val="Literaturverzeichnis"/>
@@ -17036,13 +17390,49 @@
         <w:t xml:space="preserve">(4), 269–275.</w:t>
       </w:r>
     </w:p>
-    <w:bookmarkEnd w:id="179"/>
-    <w:bookmarkStart w:id="180" w:name="ref-meristo2012belief"/>
+    <w:bookmarkEnd w:id="183"/>
+    <w:bookmarkStart w:id="184" w:name="ref-meredith1964notes"/>
     <w:p>
       <w:pPr>
         <w:pStyle w:val="Literaturverzeichnis"/>
       </w:pPr>
       <w:r>
+        <w:t xml:space="preserve">Meredith, W. (1964). Notes on factorial invariance.</w:t>
+      </w:r>
+      <w:r>
+        <w:t xml:space="preserve"> </w:t>
+      </w:r>
+      <w:r>
+        <w:rPr>
+          <w:i/>
+          <w:iCs/>
+        </w:rPr>
+        <w:t xml:space="preserve">Psychometrika</w:t>
+      </w:r>
+      <w:r>
+        <w:t xml:space="preserve">,</w:t>
+      </w:r>
+      <w:r>
+        <w:t xml:space="preserve"> </w:t>
+      </w:r>
+      <w:r>
+        <w:rPr>
+          <w:i/>
+          <w:iCs/>
+        </w:rPr>
+        <w:t xml:space="preserve">29</w:t>
+      </w:r>
+      <w:r>
+        <w:t xml:space="preserve">(2), 177–185.</w:t>
+      </w:r>
+    </w:p>
+    <w:bookmarkEnd w:id="184"/>
+    <w:bookmarkStart w:id="185" w:name="ref-meristo2012belief"/>
+    <w:p>
+      <w:pPr>
+        <w:pStyle w:val="Literaturverzeichnis"/>
+      </w:pPr>
+      <w:r>
         <w:t xml:space="preserve">Meristo, M., Morgan, G., Geraci, A., Iozzi, L., Hjelmquist, E., Surian, L., &amp; Siegal, M. (2012). Belief attribution in deaf and hearing infants.</w:t>
       </w:r>
       <w:r>
@@ -17072,8 +17462,8 @@
         <w:t xml:space="preserve">(5), 633–640.</w:t>
       </w:r>
     </w:p>
-    <w:bookmarkEnd w:id="180"/>
-    <w:bookmarkStart w:id="181" w:name="ref-moll2006level"/>
+    <w:bookmarkEnd w:id="185"/>
+    <w:bookmarkStart w:id="186" w:name="ref-moll2006level"/>
     <w:p>
       <w:pPr>
         <w:pStyle w:val="Literaturverzeichnis"/>
@@ -17108,8 +17498,8 @@
         <w:t xml:space="preserve">(3), 603–613.</w:t>
       </w:r>
     </w:p>
-    <w:bookmarkEnd w:id="181"/>
-    <w:bookmarkStart w:id="182" w:name="ref-o1996two"/>
+    <w:bookmarkEnd w:id="186"/>
+    <w:bookmarkStart w:id="187" w:name="ref-o1996two"/>
     <w:p>
       <w:pPr>
         <w:pStyle w:val="Literaturverzeichnis"/>
@@ -17144,8 +17534,8 @@
         <w:t xml:space="preserve">(2), 659–677.</w:t>
       </w:r>
     </w:p>
-    <w:bookmarkEnd w:id="182"/>
-    <w:bookmarkStart w:id="183" w:name="ref-onishi200515"/>
+    <w:bookmarkEnd w:id="187"/>
+    <w:bookmarkStart w:id="188" w:name="ref-onishi200515"/>
     <w:p>
       <w:pPr>
         <w:pStyle w:val="Literaturverzeichnis"/>
@@ -17180,8 +17570,8 @@
         <w:t xml:space="preserve">(5719), 255–258.</w:t>
       </w:r>
     </w:p>
-    <w:bookmarkEnd w:id="183"/>
-    <w:bookmarkStart w:id="184" w:name="ref-papoutsaki2016proceedings"/>
+    <w:bookmarkEnd w:id="188"/>
+    <w:bookmarkStart w:id="189" w:name="ref-papoutsaki2016proceedings"/>
     <w:p>
       <w:pPr>
         <w:pStyle w:val="Literaturverzeichnis"/>
@@ -17203,8 +17593,8 @@
         <w:t xml:space="preserve">.</w:t>
       </w:r>
     </w:p>
-    <w:bookmarkEnd w:id="184"/>
-    <w:bookmarkStart w:id="185" w:name="ref-perner1991understanding"/>
+    <w:bookmarkEnd w:id="189"/>
+    <w:bookmarkStart w:id="190" w:name="ref-perner1991understanding"/>
     <w:p>
       <w:pPr>
         <w:pStyle w:val="Literaturverzeichnis"/>
@@ -17226,8 +17616,8 @@
         <w:t xml:space="preserve"> The MIT Press.</w:t>
       </w:r>
     </w:p>
-    <w:bookmarkEnd w:id="185"/>
-    <w:bookmarkStart w:id="186" w:name="ref-perner2005infants"/>
+    <w:bookmarkEnd w:id="190"/>
+    <w:bookmarkStart w:id="191" w:name="ref-perner2005infants"/>
     <w:p>
       <w:pPr>
         <w:pStyle w:val="Literaturverzeichnis"/>
@@ -17262,8 +17652,8 @@
         <w:t xml:space="preserve">(5719), 214–216.</w:t>
       </w:r>
     </w:p>
-    <w:bookmarkEnd w:id="186"/>
-    <w:bookmarkStart w:id="187" w:name="ref-phillips2021knowledge"/>
+    <w:bookmarkEnd w:id="191"/>
+    <w:bookmarkStart w:id="192" w:name="ref-phillips2021knowledge"/>
     <w:p>
       <w:pPr>
         <w:pStyle w:val="Literaturverzeichnis"/>
@@ -17298,8 +17688,8 @@
         <w:t xml:space="preserve">, e140.</w:t>
       </w:r>
     </w:p>
-    <w:bookmarkEnd w:id="187"/>
-    <w:bookmarkStart w:id="188" w:name="ref-poulin2018infants"/>
+    <w:bookmarkEnd w:id="192"/>
+    <w:bookmarkStart w:id="193" w:name="ref-poulin2018infants"/>
     <w:p>
       <w:pPr>
         <w:pStyle w:val="Literaturverzeichnis"/>
@@ -17334,8 +17724,8 @@
         <w:t xml:space="preserve">, 302–315.</w:t>
       </w:r>
     </w:p>
-    <w:bookmarkEnd w:id="188"/>
-    <w:bookmarkStart w:id="189" w:name="ref-powell2018replications"/>
+    <w:bookmarkEnd w:id="193"/>
+    <w:bookmarkStart w:id="194" w:name="ref-powell2018replications"/>
     <w:p>
       <w:pPr>
         <w:pStyle w:val="Literaturverzeichnis"/>
@@ -17370,8 +17760,8 @@
         <w:t xml:space="preserve">, 40–50.</w:t>
       </w:r>
     </w:p>
-    <w:bookmarkEnd w:id="189"/>
-    <w:bookmarkStart w:id="190" w:name="ref-premack1978does"/>
+    <w:bookmarkEnd w:id="194"/>
+    <w:bookmarkStart w:id="195" w:name="ref-premack1978does"/>
     <w:p>
       <w:pPr>
         <w:pStyle w:val="Literaturverzeichnis"/>
@@ -17406,8 +17796,8 @@
         <w:t xml:space="preserve">(4), 515–526.</w:t>
       </w:r>
     </w:p>
-    <w:bookmarkEnd w:id="190"/>
-    <w:bookmarkStart w:id="191" w:name="ref-priewasser2020mistaken"/>
+    <w:bookmarkEnd w:id="195"/>
+    <w:bookmarkStart w:id="196" w:name="ref-priewasser2020mistaken"/>
     <w:p>
       <w:pPr>
         <w:pStyle w:val="Literaturverzeichnis"/>
@@ -17442,8 +17832,8 @@
         <w:t xml:space="preserve">, 104756.</w:t>
       </w:r>
     </w:p>
-    <w:bookmarkEnd w:id="191"/>
-    <w:bookmarkStart w:id="192" w:name="ref-priewasser2018helping"/>
+    <w:bookmarkEnd w:id="196"/>
+    <w:bookmarkStart w:id="197" w:name="ref-priewasser2018helping"/>
     <w:p>
       <w:pPr>
         <w:pStyle w:val="Literaturverzeichnis"/>
@@ -17478,8 +17868,8 @@
         <w:t xml:space="preserve">, 69–78.</w:t>
       </w:r>
     </w:p>
-    <w:bookmarkEnd w:id="192"/>
-    <w:bookmarkStart w:id="193" w:name="ref-rayner2009eye"/>
+    <w:bookmarkEnd w:id="197"/>
+    <w:bookmarkStart w:id="198" w:name="ref-rayner2009eye"/>
     <w:p>
       <w:pPr>
         <w:pStyle w:val="Literaturverzeichnis"/>
@@ -17514,8 +17904,8 @@
         <w:t xml:space="preserve">(1), 6–10.</w:t>
       </w:r>
     </w:p>
-    <w:bookmarkEnd w:id="193"/>
-    <w:bookmarkStart w:id="194" w:name="ref-ruffman1996children"/>
+    <w:bookmarkEnd w:id="198"/>
+    <w:bookmarkStart w:id="199" w:name="ref-ruffman1996children"/>
     <w:p>
       <w:pPr>
         <w:pStyle w:val="Literaturverzeichnis"/>
@@ -17550,8 +17940,8 @@
         <w:t xml:space="preserve">(4), 388–414.</w:t>
       </w:r>
     </w:p>
-    <w:bookmarkEnd w:id="194"/>
-    <w:bookmarkStart w:id="195" w:name="ref-schneider2012eye"/>
+    <w:bookmarkEnd w:id="199"/>
+    <w:bookmarkStart w:id="200" w:name="ref-schneider2012eye"/>
     <w:p>
       <w:pPr>
         <w:pStyle w:val="Literaturverzeichnis"/>
@@ -17586,8 +17976,8 @@
         <w:t xml:space="preserve">(3), 433.</w:t>
       </w:r>
     </w:p>
-    <w:bookmarkEnd w:id="195"/>
-    <w:bookmarkStart w:id="196" w:name="ref-schneider2013temporally"/>
+    <w:bookmarkEnd w:id="200"/>
+    <w:bookmarkStart w:id="201" w:name="ref-schneider2013temporally"/>
     <w:p>
       <w:pPr>
         <w:pStyle w:val="Literaturverzeichnis"/>
@@ -17622,8 +18012,8 @@
         <w:t xml:space="preserve">(2), 410–417.</w:t>
       </w:r>
     </w:p>
-    <w:bookmarkEnd w:id="196"/>
-    <w:bookmarkStart w:id="197" w:name="ref-schneider2017current"/>
+    <w:bookmarkEnd w:id="201"/>
+    <w:bookmarkStart w:id="202" w:name="ref-schneider2017current"/>
     <w:p>
       <w:pPr>
         <w:pStyle w:val="Literaturverzeichnis"/>
@@ -17658,8 +18048,8 @@
         <w:t xml:space="preserve">, 27–31.</w:t>
       </w:r>
     </w:p>
-    <w:bookmarkEnd w:id="197"/>
-    <w:bookmarkStart w:id="198" w:name="ref-schuwerk2018robustness"/>
+    <w:bookmarkEnd w:id="202"/>
+    <w:bookmarkStart w:id="203" w:name="ref-schuwerk2018robustness"/>
     <w:p>
       <w:pPr>
         <w:pStyle w:val="Literaturverzeichnis"/>
@@ -17694,8 +18084,8 @@
         <w:t xml:space="preserve">(5), 172273.</w:t>
       </w:r>
     </w:p>
-    <w:bookmarkEnd w:id="198"/>
-    <w:bookmarkStart w:id="199" w:name="ref-scott2009penguin"/>
+    <w:bookmarkEnd w:id="203"/>
+    <w:bookmarkStart w:id="204" w:name="ref-scott2009penguin"/>
     <w:p>
       <w:pPr>
         <w:pStyle w:val="Literaturverzeichnis"/>
@@ -17730,8 +18120,8 @@
         <w:t xml:space="preserve">(4), 1172–1196.</w:t>
       </w:r>
     </w:p>
-    <w:bookmarkEnd w:id="199"/>
-    <w:bookmarkStart w:id="200" w:name="ref-scott2017early"/>
+    <w:bookmarkEnd w:id="204"/>
+    <w:bookmarkStart w:id="205" w:name="ref-scott2017early"/>
     <w:p>
       <w:pPr>
         <w:pStyle w:val="Literaturverzeichnis"/>
@@ -17766,8 +18156,8 @@
         <w:t xml:space="preserve">(4), 237–249.</w:t>
       </w:r>
     </w:p>
-    <w:bookmarkEnd w:id="200"/>
-    <w:bookmarkStart w:id="201" w:name="ref-scott2015infants"/>
+    <w:bookmarkEnd w:id="205"/>
+    <w:bookmarkStart w:id="206" w:name="ref-scott2015infants"/>
     <w:p>
       <w:pPr>
         <w:pStyle w:val="Literaturverzeichnis"/>
@@ -17802,8 +18192,8 @@
         <w:t xml:space="preserve">, 32–56.</w:t>
       </w:r>
     </w:p>
-    <w:bookmarkEnd w:id="201"/>
-    <w:bookmarkStart w:id="202" w:name="ref-senju2010absence"/>
+    <w:bookmarkEnd w:id="206"/>
+    <w:bookmarkStart w:id="207" w:name="ref-senju2010absence"/>
     <w:p>
       <w:pPr>
         <w:pStyle w:val="Literaturverzeichnis"/>
@@ -17838,8 +18228,8 @@
         <w:t xml:space="preserve">(2), 353–360.</w:t>
       </w:r>
     </w:p>
-    <w:bookmarkEnd w:id="202"/>
-    <w:bookmarkStart w:id="203" w:name="ref-senju201118"/>
+    <w:bookmarkEnd w:id="207"/>
+    <w:bookmarkStart w:id="208" w:name="ref-senju201118"/>
     <w:p>
       <w:pPr>
         <w:pStyle w:val="Literaturverzeichnis"/>
@@ -17874,8 +18264,8 @@
         <w:t xml:space="preserve">(7), 878–880.</w:t>
       </w:r>
     </w:p>
-    <w:bookmarkEnd w:id="203"/>
-    <w:bookmarkStart w:id="204" w:name="ref-senju2009mindblind"/>
+    <w:bookmarkEnd w:id="208"/>
+    <w:bookmarkStart w:id="209" w:name="ref-senju2009mindblind"/>
     <w:p>
       <w:pPr>
         <w:pStyle w:val="Literaturverzeichnis"/>
@@ -17910,8 +18300,8 @@
         <w:t xml:space="preserve">(5942), 883–885.</w:t>
       </w:r>
     </w:p>
-    <w:bookmarkEnd w:id="204"/>
-    <w:bookmarkStart w:id="205" w:name="ref-sheskin2020online"/>
+    <w:bookmarkEnd w:id="209"/>
+    <w:bookmarkStart w:id="210" w:name="ref-sheskin2020online"/>
     <w:p>
       <w:pPr>
         <w:pStyle w:val="Literaturverzeichnis"/>
@@ -17946,8 +18336,8 @@
         <w:t xml:space="preserve">(9), 675–678.</w:t>
       </w:r>
     </w:p>
-    <w:bookmarkEnd w:id="205"/>
-    <w:bookmarkStart w:id="206" w:name="ref-southgate2010motor"/>
+    <w:bookmarkEnd w:id="210"/>
+    <w:bookmarkStart w:id="211" w:name="ref-southgate2010motor"/>
     <w:p>
       <w:pPr>
         <w:pStyle w:val="Literaturverzeichnis"/>
@@ -17982,8 +18372,8 @@
         <w:t xml:space="preserve">(3), 355–359.</w:t>
       </w:r>
     </w:p>
-    <w:bookmarkEnd w:id="206"/>
-    <w:bookmarkStart w:id="207" w:name="ref-southgate2007action"/>
+    <w:bookmarkEnd w:id="211"/>
+    <w:bookmarkStart w:id="212" w:name="ref-southgate2007action"/>
     <w:p>
       <w:pPr>
         <w:pStyle w:val="Literaturverzeichnis"/>
@@ -18018,8 +18408,8 @@
         <w:t xml:space="preserve">(7), 587–592.</w:t>
       </w:r>
     </w:p>
-    <w:bookmarkEnd w:id="207"/>
-    <w:bookmarkStart w:id="208" w:name="ref-southgate2014belief"/>
+    <w:bookmarkEnd w:id="212"/>
+    <w:bookmarkStart w:id="213" w:name="ref-southgate2014belief"/>
     <w:p>
       <w:pPr>
         <w:pStyle w:val="Literaturverzeichnis"/>
@@ -18054,8 +18444,8 @@
         <w:t xml:space="preserve">(1), 1–10.</w:t>
       </w:r>
     </w:p>
-    <w:bookmarkEnd w:id="208"/>
-    <w:bookmarkStart w:id="209" w:name="ref-surian2007attribution"/>
+    <w:bookmarkEnd w:id="213"/>
+    <w:bookmarkStart w:id="214" w:name="ref-surian2007attribution"/>
     <w:p>
       <w:pPr>
         <w:pStyle w:val="Literaturverzeichnis"/>
@@ -18090,8 +18480,8 @@
         <w:t xml:space="preserve">(7), 580–586.</w:t>
       </w:r>
     </w:p>
-    <w:bookmarkEnd w:id="209"/>
-    <w:bookmarkStart w:id="210" w:name="ref-surian2020domain"/>
+    <w:bookmarkEnd w:id="214"/>
+    <w:bookmarkStart w:id="215" w:name="ref-surian2020domain"/>
     <w:p>
       <w:pPr>
         <w:pStyle w:val="Literaturverzeichnis"/>
@@ -18126,8 +18516,8 @@
         <w:t xml:space="preserve">(6), e12955.</w:t>
       </w:r>
     </w:p>
-    <w:bookmarkEnd w:id="210"/>
-    <w:bookmarkStart w:id="211" w:name="ref-surian2012will"/>
+    <w:bookmarkEnd w:id="215"/>
+    <w:bookmarkStart w:id="216" w:name="ref-surian2012will"/>
     <w:p>
       <w:pPr>
         <w:pStyle w:val="Literaturverzeichnis"/>
@@ -18162,8 +18552,8 @@
         <w:t xml:space="preserve">(1), 30–44.</w:t>
       </w:r>
     </w:p>
-    <w:bookmarkEnd w:id="211"/>
-    <w:bookmarkStart w:id="212" w:name="ref-thoermer2012continuity"/>
+    <w:bookmarkEnd w:id="216"/>
+    <w:bookmarkStart w:id="217" w:name="ref-thoermer2012continuity"/>
     <w:p>
       <w:pPr>
         <w:pStyle w:val="Literaturverzeichnis"/>
@@ -18198,8 +18588,8 @@
         <w:t xml:space="preserve">(1), 172–187.</w:t>
       </w:r>
     </w:p>
-    <w:bookmarkEnd w:id="212"/>
-    <w:bookmarkStart w:id="213" w:name="ref-trauble2010early"/>
+    <w:bookmarkEnd w:id="217"/>
+    <w:bookmarkStart w:id="218" w:name="ref-trauble2010early"/>
     <w:p>
       <w:pPr>
         <w:pStyle w:val="Literaturverzeichnis"/>
@@ -18234,8 +18624,8 @@
         <w:t xml:space="preserve">(4), 434–444.</w:t>
       </w:r>
     </w:p>
-    <w:bookmarkEnd w:id="213"/>
-    <w:bookmarkStart w:id="214" w:name="ref-wellman2001theory"/>
+    <w:bookmarkEnd w:id="218"/>
+    <w:bookmarkStart w:id="219" w:name="ref-wellman2001theory"/>
     <w:p>
       <w:pPr>
         <w:pStyle w:val="Literaturverzeichnis"/>
@@ -18270,8 +18660,8 @@
         <w:t xml:space="preserve">(3), 702–707.</w:t>
       </w:r>
     </w:p>
-    <w:bookmarkEnd w:id="214"/>
-    <w:bookmarkStart w:id="215" w:name="ref-wiesmann2018longitudinal"/>
+    <w:bookmarkEnd w:id="219"/>
+    <w:bookmarkStart w:id="220" w:name="ref-wiesmann2018longitudinal"/>
     <w:p>
       <w:pPr>
         <w:pStyle w:val="Literaturverzeichnis"/>
@@ -18306,8 +18696,8 @@
         <w:t xml:space="preserve">, 58–68.</w:t>
       </w:r>
     </w:p>
-    <w:bookmarkEnd w:id="215"/>
-    <w:bookmarkStart w:id="216" w:name="ref-woodward2000twelve"/>
+    <w:bookmarkEnd w:id="220"/>
+    <w:bookmarkStart w:id="221" w:name="ref-woodward2000twelve"/>
     <w:p>
       <w:pPr>
         <w:pStyle w:val="Literaturverzeichnis"/>
@@ -18342,8 +18732,8 @@
         <w:t xml:space="preserve">(1), 73–77.</w:t>
       </w:r>
     </w:p>
-    <w:bookmarkEnd w:id="216"/>
-    <w:bookmarkStart w:id="217" w:name="ref-yang2002latency"/>
+    <w:bookmarkEnd w:id="221"/>
+    <w:bookmarkStart w:id="222" w:name="ref-yang2002latency"/>
     <w:p>
       <w:pPr>
         <w:pStyle w:val="Literaturverzeichnis"/>
@@ -18378,9 +18768,9 @@
         <w:t xml:space="preserve">(9), 2939–2949.</w:t>
       </w:r>
     </w:p>
-    <w:bookmarkEnd w:id="217"/>
-    <w:bookmarkEnd w:id="218"/>
-    <w:bookmarkEnd w:id="219"/>
+    <w:bookmarkEnd w:id="222"/>
+    <w:bookmarkEnd w:id="223"/>
+    <w:bookmarkEnd w:id="224"/>
     <w:sectPr>
       <w:headerReference r:id="rId9" w:type="even"/>
       <w:headerReference r:id="rId11" w:type="default"/>

</xml_diff>